<commit_message>
fixed the drop down
</commit_message>
<xml_diff>
--- a/content/Nostos final class descriptions.docx
+++ b/content/Nostos final class descriptions.docx
@@ -427,6 +427,344 @@
           <w:color w:val="000000"/>
         </w:rPr>
         <w:t xml:space="preserve"/>
+      </w:r>
+    </w:p>
+    <w:p>
+      <w:pPr/>
+      <w:r>
+        <w:rPr>
+          <w:rFonts w:ascii="Times New Roman" w:hAnsi="Times New Roman" w:cs="Times New Roman"/>
+          <w:sz w:val="24"/>
+          <w:sz-cs w:val="24"/>
+          <w:b/>
+          <w:color w:val="000000"/>
+        </w:rPr>
+        <w:t xml:space="preserve"/>
+      </w:r>
+    </w:p>
+    <w:p>
+      <w:pPr/>
+      <w:r>
+        <w:rPr>
+          <w:rFonts w:ascii="Times New Roman" w:hAnsi="Times New Roman" w:cs="Times New Roman"/>
+          <w:sz w:val="24"/>
+          <w:sz-cs w:val="24"/>
+          <w:b/>
+          <w:color w:val="000000"/>
+        </w:rPr>
+        <w:t xml:space="preserve"/>
+      </w:r>
+    </w:p>
+    <w:p>
+      <w:pPr/>
+      <w:r>
+        <w:rPr>
+          <w:rFonts w:ascii="Times New Roman" w:hAnsi="Times New Roman" w:cs="Times New Roman"/>
+          <w:sz w:val="24"/>
+          <w:sz-cs w:val="24"/>
+          <w:b/>
+          <w:color w:val="000000"/>
+        </w:rPr>
+        <w:t xml:space="preserve"/>
+      </w:r>
+    </w:p>
+    <w:p>
+      <w:pPr/>
+      <w:r>
+        <w:rPr>
+          <w:rFonts w:ascii="Times New Roman" w:hAnsi="Times New Roman" w:cs="Times New Roman"/>
+          <w:sz w:val="24"/>
+          <w:sz-cs w:val="24"/>
+          <w:b/>
+          <w:color w:val="000000"/>
+        </w:rPr>
+        <w:t xml:space="preserve">&lt;div class="container"&gt;</w:t>
+      </w:r>
+    </w:p>
+    <w:p>
+      <w:pPr/>
+      <w:r>
+        <w:rPr>
+          <w:rFonts w:ascii="Times New Roman" w:hAnsi="Times New Roman" w:cs="Times New Roman"/>
+          <w:sz w:val="24"/>
+          <w:sz-cs w:val="24"/>
+          <w:b/>
+          <w:color w:val="000000"/>
+        </w:rPr>
+        <w:t xml:space="preserve">                        &lt;div class="row"&gt;</w:t>
+      </w:r>
+    </w:p>
+    <w:p>
+      <w:pPr/>
+      <w:r>
+        <w:rPr>
+          <w:rFonts w:ascii="Times New Roman" w:hAnsi="Times New Roman" w:cs="Times New Roman"/>
+          <w:sz w:val="24"/>
+          <w:sz-cs w:val="24"/>
+          <w:b/>
+          <w:color w:val="000000"/>
+        </w:rPr>
+        <w:t xml:space="preserve">                            &lt;div class="col-lg-4"&gt;</w:t>
+      </w:r>
+    </w:p>
+    <w:p>
+      <w:pPr/>
+      <w:r>
+        <w:rPr>
+          <w:rFonts w:ascii="Times New Roman" w:hAnsi="Times New Roman" w:cs="Times New Roman"/>
+          <w:sz w:val="24"/>
+          <w:sz-cs w:val="24"/>
+          <w:b/>
+          <w:color w:val="000000"/>
+        </w:rPr>
+        <w:t xml:space="preserve">                                &lt;h2&gt;Sunday&lt;/h2&gt;</w:t>
+      </w:r>
+    </w:p>
+    <w:p>
+      <w:pPr/>
+      <w:r>
+        <w:rPr>
+          <w:rFonts w:ascii="Times New Roman" w:hAnsi="Times New Roman" w:cs="Times New Roman"/>
+          <w:sz w:val="24"/>
+          <w:sz-cs w:val="24"/>
+          <w:b/>
+          <w:color w:val="000000"/>
+        </w:rPr>
+        <w:t xml:space="preserve"/>
+      </w:r>
+    </w:p>
+    <w:p>
+      <w:pPr/>
+      <w:r>
+        <w:rPr>
+          <w:rFonts w:ascii="Times New Roman" w:hAnsi="Times New Roman" w:cs="Times New Roman"/>
+          <w:sz w:val="24"/>
+          <w:sz-cs w:val="24"/>
+          <w:b/>
+          <w:color w:val="000000"/>
+        </w:rPr>
+        <w:t xml:space="preserve">                                &lt;p&gt;Kids BJJ/Self Defense &lt;span&gt;9-10am&lt;/span&gt;&lt;br&gt;</w:t>
+      </w:r>
+    </w:p>
+    <w:p>
+      <w:pPr/>
+      <w:r>
+        <w:rPr>
+          <w:rFonts w:ascii="Times New Roman" w:hAnsi="Times New Roman" w:cs="Times New Roman"/>
+          <w:sz w:val="24"/>
+          <w:sz-cs w:val="24"/>
+          <w:b/>
+          <w:color w:val="000000"/>
+        </w:rPr>
+        <w:t xml:space="preserve">                                Muay Thai &lt;span&gt;10-11am&lt;/span&gt;&lt;br&gt;</w:t>
+      </w:r>
+    </w:p>
+    <w:p>
+      <w:pPr/>
+      <w:r>
+        <w:rPr>
+          <w:rFonts w:ascii="Times New Roman" w:hAnsi="Times New Roman" w:cs="Times New Roman"/>
+          <w:sz w:val="24"/>
+          <w:sz-cs w:val="24"/>
+          <w:b/>
+          <w:color w:val="000000"/>
+        </w:rPr>
+        <w:t xml:space="preserve">                                Open Mat &lt;span&gt;10-11:30am&lt;/span&gt;&lt;/p&gt;</w:t>
+      </w:r>
+    </w:p>
+    <w:p>
+      <w:pPr/>
+      <w:r>
+        <w:rPr>
+          <w:rFonts w:ascii="Times New Roman" w:hAnsi="Times New Roman" w:cs="Times New Roman"/>
+          <w:sz w:val="24"/>
+          <w:sz-cs w:val="24"/>
+          <w:b/>
+          <w:color w:val="000000"/>
+        </w:rPr>
+        <w:t xml:space="preserve">                            &lt;/div&gt;</w:t>
+      </w:r>
+    </w:p>
+    <w:p>
+      <w:pPr/>
+      <w:r>
+        <w:rPr>
+          <w:rFonts w:ascii="Times New Roman" w:hAnsi="Times New Roman" w:cs="Times New Roman"/>
+          <w:sz w:val="24"/>
+          <w:sz-cs w:val="24"/>
+          <w:b/>
+          <w:color w:val="000000"/>
+        </w:rPr>
+        <w:t xml:space="preserve"/>
+      </w:r>
+    </w:p>
+    <w:p>
+      <w:pPr/>
+      <w:r>
+        <w:rPr>
+          <w:rFonts w:ascii="Times New Roman" w:hAnsi="Times New Roman" w:cs="Times New Roman"/>
+          <w:sz w:val="24"/>
+          <w:sz-cs w:val="24"/>
+          <w:b/>
+          <w:color w:val="000000"/>
+        </w:rPr>
+        <w:t xml:space="preserve">                            &lt;div class="col-lg-4"&gt;</w:t>
+      </w:r>
+    </w:p>
+    <w:p>
+      <w:pPr/>
+      <w:r>
+        <w:rPr>
+          <w:rFonts w:ascii="Times New Roman" w:hAnsi="Times New Roman" w:cs="Times New Roman"/>
+          <w:sz w:val="24"/>
+          <w:sz-cs w:val="24"/>
+          <w:b/>
+          <w:color w:val="000000"/>
+        </w:rPr>
+        <w:t xml:space="preserve">                                &lt;h2&gt;Waiver&lt;/h2&gt;</w:t>
+      </w:r>
+    </w:p>
+    <w:p>
+      <w:pPr/>
+      <w:r>
+        <w:rPr>
+          <w:rFonts w:ascii="Times New Roman" w:hAnsi="Times New Roman" w:cs="Times New Roman"/>
+          <w:sz w:val="24"/>
+          <w:sz-cs w:val="24"/>
+          <w:b/>
+          <w:color w:val="000000"/>
+        </w:rPr>
+        <w:t xml:space="preserve">                            &lt;/div&gt;</w:t>
+      </w:r>
+    </w:p>
+    <w:p>
+      <w:pPr/>
+      <w:r>
+        <w:rPr>
+          <w:rFonts w:ascii="Times New Roman" w:hAnsi="Times New Roman" w:cs="Times New Roman"/>
+          <w:sz w:val="24"/>
+          <w:sz-cs w:val="24"/>
+          <w:b/>
+          <w:color w:val="000000"/>
+        </w:rPr>
+        <w:t xml:space="preserve"/>
+      </w:r>
+    </w:p>
+    <w:p>
+      <w:pPr/>
+      <w:r>
+        <w:rPr>
+          <w:rFonts w:ascii="Times New Roman" w:hAnsi="Times New Roman" w:cs="Times New Roman"/>
+          <w:sz w:val="24"/>
+          <w:sz-cs w:val="24"/>
+          <w:b/>
+          <w:color w:val="000000"/>
+        </w:rPr>
+        <w:t xml:space="preserve">                            &lt;div class="col-lg-4"&gt;</w:t>
+      </w:r>
+    </w:p>
+    <w:p>
+      <w:pPr/>
+      <w:r>
+        <w:rPr>
+          <w:rFonts w:ascii="Times New Roman" w:hAnsi="Times New Roman" w:cs="Times New Roman"/>
+          <w:sz w:val="24"/>
+          <w:sz-cs w:val="24"/>
+          <w:b/>
+          <w:color w:val="000000"/>
+        </w:rPr>
+        <w:t xml:space="preserve">                                &lt;h2&gt;Sunday&lt;/h2&gt;</w:t>
+      </w:r>
+    </w:p>
+    <w:p>
+      <w:pPr/>
+      <w:r>
+        <w:rPr>
+          <w:rFonts w:ascii="Times New Roman" w:hAnsi="Times New Roman" w:cs="Times New Roman"/>
+          <w:sz w:val="24"/>
+          <w:sz-cs w:val="24"/>
+          <w:b/>
+          <w:color w:val="000000"/>
+        </w:rPr>
+        <w:t xml:space="preserve"/>
+      </w:r>
+    </w:p>
+    <w:p>
+      <w:pPr/>
+      <w:r>
+        <w:rPr>
+          <w:rFonts w:ascii="Times New Roman" w:hAnsi="Times New Roman" w:cs="Times New Roman"/>
+          <w:sz w:val="24"/>
+          <w:sz-cs w:val="24"/>
+          <w:b/>
+          <w:color w:val="000000"/>
+        </w:rPr>
+        <w:t xml:space="preserve">                                &lt;p&gt;Kids BJJ/Self Defense &lt;span&gt;9-10am&lt;/span&gt;&lt;br&gt;</w:t>
+      </w:r>
+    </w:p>
+    <w:p>
+      <w:pPr/>
+      <w:r>
+        <w:rPr>
+          <w:rFonts w:ascii="Times New Roman" w:hAnsi="Times New Roman" w:cs="Times New Roman"/>
+          <w:sz w:val="24"/>
+          <w:sz-cs w:val="24"/>
+          <w:b/>
+          <w:color w:val="000000"/>
+        </w:rPr>
+        <w:t xml:space="preserve">                                Muay Thai &lt;span&gt;10-11am&lt;/span&gt;&lt;br&gt;</w:t>
+      </w:r>
+    </w:p>
+    <w:p>
+      <w:pPr/>
+      <w:r>
+        <w:rPr>
+          <w:rFonts w:ascii="Times New Roman" w:hAnsi="Times New Roman" w:cs="Times New Roman"/>
+          <w:sz w:val="24"/>
+          <w:sz-cs w:val="24"/>
+          <w:b/>
+          <w:color w:val="000000"/>
+        </w:rPr>
+        <w:t xml:space="preserve">                                Open Mat &lt;span&gt;10-11:30am&lt;/span&gt;&lt;/p&gt;</w:t>
+      </w:r>
+    </w:p>
+    <w:p>
+      <w:pPr/>
+      <w:r>
+        <w:rPr>
+          <w:rFonts w:ascii="Times New Roman" w:hAnsi="Times New Roman" w:cs="Times New Roman"/>
+          <w:sz w:val="24"/>
+          <w:sz-cs w:val="24"/>
+          <w:b/>
+          <w:color w:val="000000"/>
+        </w:rPr>
+        <w:t xml:space="preserve">                            &lt;/div&gt;</w:t>
+      </w:r>
+    </w:p>
+    <w:p>
+      <w:pPr/>
+      <w:r>
+        <w:rPr>
+          <w:rFonts w:ascii="Times New Roman" w:hAnsi="Times New Roman" w:cs="Times New Roman"/>
+          <w:sz w:val="24"/>
+          <w:sz-cs w:val="24"/>
+          <w:b/>
+          <w:color w:val="000000"/>
+        </w:rPr>
+        <w:t xml:space="preserve">                        &lt;/div&gt;</w:t>
+      </w:r>
+    </w:p>
+    <w:p>
+      <w:pPr/>
+      <w:r>
+        <w:rPr>
+          <w:rFonts w:ascii="Times New Roman" w:hAnsi="Times New Roman" w:cs="Times New Roman"/>
+          <w:sz w:val="24"/>
+          <w:sz-cs w:val="24"/>
+          <w:b/>
+          <w:color w:val="000000"/>
+        </w:rPr>
+        <w:t xml:space="preserve">                    &lt;/div&gt;</w:t>
       </w:r>
     </w:p>
     <w:sectPr>

</xml_diff>